<commit_message>
revised after second review
</commit_message>
<xml_diff>
--- a/word_docs/SafetyPlan_LaneAssistance.docx
+++ b/word_docs/SafetyPlan_LaneAssistance.docx
@@ -206,8 +206,16 @@
         <w:rPr>
           <w:b/>
         </w:rPr>
-        <w:t>.0</w:t>
-      </w:r>
+        <w:t>.</w:t>
+      </w:r>
+      <w:r>
+        <w:rPr>
+          <w:b/>
+        </w:rPr>
+        <w:t>1</w:t>
+      </w:r>
+      <w:bookmarkStart w:id="5" w:name="_GoBack"/>
+      <w:bookmarkEnd w:id="5"/>
       <w:r>
         <w:rPr>
           <w:b/>
@@ -235,8 +243,8 @@
           <w:szCs w:val="48"/>
         </w:rPr>
       </w:pPr>
-      <w:bookmarkStart w:id="5" w:name="_ryo483hmgvs6" w:colFirst="0" w:colLast="0"/>
-      <w:bookmarkEnd w:id="5"/>
+      <w:bookmarkStart w:id="6" w:name="_ryo483hmgvs6" w:colFirst="0" w:colLast="0"/>
+      <w:bookmarkEnd w:id="6"/>
       <w:r>
         <w:rPr>
           <w:noProof/>
@@ -325,8 +333,8 @@
         <w:spacing w:before="480" w:after="180" w:line="240" w:lineRule="auto"/>
         <w:contextualSpacing w:val="0"/>
       </w:pPr>
-      <w:bookmarkStart w:id="6" w:name="_1t3h5sf" w:colFirst="0" w:colLast="0"/>
-      <w:bookmarkEnd w:id="6"/>
+      <w:bookmarkStart w:id="7" w:name="_1t3h5sf" w:colFirst="0" w:colLast="0"/>
+      <w:bookmarkEnd w:id="7"/>
       <w:r>
         <w:lastRenderedPageBreak/>
         <w:t>Document history</w:t>
@@ -679,6 +687,104 @@
                 <w:szCs w:val="22"/>
               </w:rPr>
             </w:pPr>
+            <w:r>
+              <w:rPr>
+                <w:rFonts w:ascii="Calibri" w:eastAsia="Calibri" w:hAnsi="Calibri" w:cs="Calibri"/>
+                <w:sz w:val="22"/>
+                <w:szCs w:val="22"/>
+              </w:rPr>
+              <w:t>08/12/2017</w:t>
+            </w:r>
+          </w:p>
+        </w:tc>
+        <w:tc>
+          <w:tcPr>
+            <w:tcW w:w="1275" w:type="dxa"/>
+          </w:tcPr>
+          <w:p>
+            <w:pPr>
+              <w:widowControl w:val="0"/>
+              <w:contextualSpacing w:val="0"/>
+              <w:rPr>
+                <w:rFonts w:ascii="Calibri" w:eastAsia="Calibri" w:hAnsi="Calibri" w:cs="Calibri"/>
+                <w:sz w:val="22"/>
+                <w:szCs w:val="22"/>
+              </w:rPr>
+            </w:pPr>
+            <w:r>
+              <w:rPr>
+                <w:rFonts w:ascii="Calibri" w:eastAsia="Calibri" w:hAnsi="Calibri" w:cs="Calibri"/>
+                <w:sz w:val="22"/>
+                <w:szCs w:val="22"/>
+              </w:rPr>
+              <w:t>2.1</w:t>
+            </w:r>
+          </w:p>
+        </w:tc>
+        <w:tc>
+          <w:tcPr>
+            <w:tcW w:w="2100" w:type="dxa"/>
+          </w:tcPr>
+          <w:p>
+            <w:pPr>
+              <w:widowControl w:val="0"/>
+              <w:contextualSpacing w:val="0"/>
+              <w:rPr>
+                <w:rFonts w:ascii="Calibri" w:eastAsia="Calibri" w:hAnsi="Calibri" w:cs="Calibri"/>
+                <w:sz w:val="22"/>
+                <w:szCs w:val="22"/>
+              </w:rPr>
+            </w:pPr>
+            <w:r>
+              <w:rPr>
+                <w:rFonts w:ascii="Calibri" w:eastAsia="Calibri" w:hAnsi="Calibri" w:cs="Calibri"/>
+                <w:sz w:val="22"/>
+                <w:szCs w:val="22"/>
+              </w:rPr>
+              <w:t>Thomas Ho</w:t>
+            </w:r>
+          </w:p>
+        </w:tc>
+        <w:tc>
+          <w:tcPr>
+            <w:tcW w:w="4785" w:type="dxa"/>
+          </w:tcPr>
+          <w:p>
+            <w:pPr>
+              <w:widowControl w:val="0"/>
+              <w:contextualSpacing w:val="0"/>
+              <w:rPr>
+                <w:rFonts w:ascii="Calibri" w:eastAsia="Calibri" w:hAnsi="Calibri" w:cs="Calibri"/>
+                <w:sz w:val="22"/>
+                <w:szCs w:val="22"/>
+              </w:rPr>
+            </w:pPr>
+            <w:r>
+              <w:rPr>
+                <w:rFonts w:ascii="Calibri" w:eastAsia="Calibri" w:hAnsi="Calibri" w:cs="Calibri"/>
+                <w:sz w:val="22"/>
+                <w:szCs w:val="22"/>
+              </w:rPr>
+              <w:t>Revised based on second review</w:t>
+            </w:r>
+          </w:p>
+        </w:tc>
+      </w:tr>
+      <w:tr>
+        <w:tc>
+          <w:tcPr>
+            <w:tcW w:w="1470" w:type="dxa"/>
+          </w:tcPr>
+          <w:p>
+            <w:pPr>
+              <w:widowControl w:val="0"/>
+              <w:contextualSpacing w:val="0"/>
+              <w:rPr>
+                <w:rFonts w:ascii="Calibri" w:eastAsia="Calibri" w:hAnsi="Calibri" w:cs="Calibri"/>
+                <w:sz w:val="22"/>
+                <w:szCs w:val="22"/>
+              </w:rPr>
+            </w:pPr>
           </w:p>
         </w:tc>
         <w:tc>
@@ -761,6 +867,8 @@
                 <w:szCs w:val="22"/>
               </w:rPr>
             </w:pPr>
+            <w:bookmarkStart w:id="8" w:name="_2s8eyo1" w:colFirst="0" w:colLast="0"/>
+            <w:bookmarkEnd w:id="8"/>
           </w:p>
         </w:tc>
         <w:tc>
@@ -796,74 +904,6 @@
           </w:p>
         </w:tc>
       </w:tr>
-      <w:tr>
-        <w:tc>
-          <w:tcPr>
-            <w:tcW w:w="1470" w:type="dxa"/>
-          </w:tcPr>
-          <w:p>
-            <w:pPr>
-              <w:widowControl w:val="0"/>
-              <w:contextualSpacing w:val="0"/>
-              <w:rPr>
-                <w:rFonts w:ascii="Calibri" w:eastAsia="Calibri" w:hAnsi="Calibri" w:cs="Calibri"/>
-                <w:sz w:val="22"/>
-                <w:szCs w:val="22"/>
-              </w:rPr>
-            </w:pPr>
-          </w:p>
-        </w:tc>
-        <w:tc>
-          <w:tcPr>
-            <w:tcW w:w="1275" w:type="dxa"/>
-          </w:tcPr>
-          <w:p>
-            <w:pPr>
-              <w:widowControl w:val="0"/>
-              <w:contextualSpacing w:val="0"/>
-              <w:rPr>
-                <w:rFonts w:ascii="Calibri" w:eastAsia="Calibri" w:hAnsi="Calibri" w:cs="Calibri"/>
-                <w:sz w:val="22"/>
-                <w:szCs w:val="22"/>
-              </w:rPr>
-            </w:pPr>
-            <w:bookmarkStart w:id="7" w:name="_2s8eyo1" w:colFirst="0" w:colLast="0"/>
-            <w:bookmarkEnd w:id="7"/>
-          </w:p>
-        </w:tc>
-        <w:tc>
-          <w:tcPr>
-            <w:tcW w:w="2100" w:type="dxa"/>
-          </w:tcPr>
-          <w:p>
-            <w:pPr>
-              <w:widowControl w:val="0"/>
-              <w:contextualSpacing w:val="0"/>
-              <w:rPr>
-                <w:rFonts w:ascii="Calibri" w:eastAsia="Calibri" w:hAnsi="Calibri" w:cs="Calibri"/>
-                <w:sz w:val="22"/>
-                <w:szCs w:val="22"/>
-              </w:rPr>
-            </w:pPr>
-          </w:p>
-        </w:tc>
-        <w:tc>
-          <w:tcPr>
-            <w:tcW w:w="4785" w:type="dxa"/>
-          </w:tcPr>
-          <w:p>
-            <w:pPr>
-              <w:widowControl w:val="0"/>
-              <w:contextualSpacing w:val="0"/>
-              <w:rPr>
-                <w:rFonts w:ascii="Calibri" w:eastAsia="Calibri" w:hAnsi="Calibri" w:cs="Calibri"/>
-                <w:sz w:val="22"/>
-                <w:szCs w:val="22"/>
-              </w:rPr>
-            </w:pPr>
-          </w:p>
-        </w:tc>
-      </w:tr>
     </w:tbl>
     <w:p>
       <w:pPr>
@@ -876,8 +916,8 @@
           <w:color w:val="B7B7B7"/>
         </w:rPr>
       </w:pPr>
-      <w:bookmarkStart w:id="8" w:name="_ktt3lgighckp" w:colFirst="0" w:colLast="0"/>
-      <w:bookmarkEnd w:id="8"/>
+      <w:bookmarkStart w:id="9" w:name="_ktt3lgighckp" w:colFirst="0" w:colLast="0"/>
+      <w:bookmarkEnd w:id="9"/>
       <w:r>
         <w:t>Table of Contents</w:t>
       </w:r>
@@ -1231,8 +1271,8 @@
         <w:spacing w:before="480" w:after="180" w:line="240" w:lineRule="auto"/>
         <w:contextualSpacing w:val="0"/>
       </w:pPr>
-      <w:bookmarkStart w:id="9" w:name="_zakt536q9xt3" w:colFirst="0" w:colLast="0"/>
-      <w:bookmarkEnd w:id="9"/>
+      <w:bookmarkStart w:id="10" w:name="_zakt536q9xt3" w:colFirst="0" w:colLast="0"/>
+      <w:bookmarkEnd w:id="10"/>
       <w:r>
         <w:lastRenderedPageBreak/>
         <w:t>Introduction</w:t>
@@ -1244,8 +1284,8 @@
         <w:pStyle w:val="Heading2"/>
         <w:contextualSpacing w:val="0"/>
       </w:pPr>
-      <w:bookmarkStart w:id="10" w:name="_52ybytyytfvs" w:colFirst="0" w:colLast="0"/>
-      <w:bookmarkEnd w:id="10"/>
+      <w:bookmarkStart w:id="11" w:name="_52ybytyytfvs" w:colFirst="0" w:colLast="0"/>
+      <w:bookmarkEnd w:id="11"/>
       <w:r>
         <w:t>Purpose of the Safety Plan</w:t>
       </w:r>
@@ -1289,8 +1329,8 @@
         <w:pStyle w:val="Heading2"/>
         <w:contextualSpacing w:val="0"/>
       </w:pPr>
-      <w:bookmarkStart w:id="11" w:name="_sh22j99mm02k" w:colFirst="0" w:colLast="0"/>
-      <w:bookmarkEnd w:id="11"/>
+      <w:bookmarkStart w:id="12" w:name="_sh22j99mm02k" w:colFirst="0" w:colLast="0"/>
+      <w:bookmarkEnd w:id="12"/>
       <w:r>
         <w:t>Scope of the Project</w:t>
       </w:r>
@@ -1436,8 +1476,8 @@
         <w:pStyle w:val="Heading2"/>
         <w:contextualSpacing w:val="0"/>
       </w:pPr>
-      <w:bookmarkStart w:id="12" w:name="_fzzlhwsfq6ys" w:colFirst="0" w:colLast="0"/>
-      <w:bookmarkEnd w:id="12"/>
+      <w:bookmarkStart w:id="13" w:name="_fzzlhwsfq6ys" w:colFirst="0" w:colLast="0"/>
+      <w:bookmarkEnd w:id="13"/>
       <w:r>
         <w:t>Deliverables of the Project</w:t>
       </w:r>
@@ -1559,8 +1599,8 @@
           <w:szCs w:val="40"/>
         </w:rPr>
       </w:pPr>
-      <w:bookmarkStart w:id="13" w:name="_t6m96u2v69wo" w:colFirst="0" w:colLast="0"/>
-      <w:bookmarkEnd w:id="13"/>
+      <w:bookmarkStart w:id="14" w:name="_t6m96u2v69wo" w:colFirst="0" w:colLast="0"/>
+      <w:bookmarkEnd w:id="14"/>
       <w:r>
         <w:br w:type="page"/>
       </w:r>
@@ -2302,8 +2342,8 @@
         <w:pStyle w:val="Heading1"/>
         <w:contextualSpacing w:val="0"/>
       </w:pPr>
-      <w:bookmarkStart w:id="14" w:name="_km1cu1hyl182" w:colFirst="0" w:colLast="0"/>
-      <w:bookmarkEnd w:id="14"/>
+      <w:bookmarkStart w:id="15" w:name="_km1cu1hyl182" w:colFirst="0" w:colLast="0"/>
+      <w:bookmarkEnd w:id="15"/>
       <w:r>
         <w:t>Goals and Measures</w:t>
       </w:r>
@@ -2313,8 +2353,8 @@
         <w:pStyle w:val="Heading2"/>
         <w:contextualSpacing w:val="0"/>
       </w:pPr>
-      <w:bookmarkStart w:id="15" w:name="_ww7fqc274i9y" w:colFirst="0" w:colLast="0"/>
-      <w:bookmarkEnd w:id="15"/>
+      <w:bookmarkStart w:id="16" w:name="_ww7fqc274i9y" w:colFirst="0" w:colLast="0"/>
+      <w:bookmarkEnd w:id="16"/>
       <w:r>
         <w:t>Goals</w:t>
       </w:r>
@@ -2432,8 +2472,8 @@
         <w:pStyle w:val="Heading2"/>
         <w:contextualSpacing w:val="0"/>
       </w:pPr>
-      <w:bookmarkStart w:id="16" w:name="_v2rbrzjrkt9b" w:colFirst="0" w:colLast="0"/>
-      <w:bookmarkEnd w:id="16"/>
+      <w:bookmarkStart w:id="17" w:name="_v2rbrzjrkt9b" w:colFirst="0" w:colLast="0"/>
+      <w:bookmarkEnd w:id="17"/>
       <w:r>
         <w:lastRenderedPageBreak/>
         <w:t>Measures</w:t>
@@ -3425,8 +3465,8 @@
         <w:pStyle w:val="Heading1"/>
         <w:contextualSpacing w:val="0"/>
       </w:pPr>
-      <w:bookmarkStart w:id="17" w:name="_b23s6orj91gm" w:colFirst="0" w:colLast="0"/>
-      <w:bookmarkEnd w:id="17"/>
+      <w:bookmarkStart w:id="18" w:name="_b23s6orj91gm" w:colFirst="0" w:colLast="0"/>
+      <w:bookmarkEnd w:id="18"/>
       <w:r>
         <w:t>Safety Culture</w:t>
       </w:r>
@@ -3751,8 +3791,8 @@
         <w:pStyle w:val="Heading1"/>
         <w:contextualSpacing w:val="0"/>
       </w:pPr>
-      <w:bookmarkStart w:id="18" w:name="_pqn9poe0nvtc" w:colFirst="0" w:colLast="0"/>
-      <w:bookmarkEnd w:id="18"/>
+      <w:bookmarkStart w:id="19" w:name="_pqn9poe0nvtc" w:colFirst="0" w:colLast="0"/>
+      <w:bookmarkEnd w:id="19"/>
       <w:r>
         <w:t>Safety Lifecycle Tailoring</w:t>
       </w:r>
@@ -3916,8 +3956,8 @@
         <w:pStyle w:val="Heading1"/>
         <w:contextualSpacing w:val="0"/>
       </w:pPr>
-      <w:bookmarkStart w:id="19" w:name="_xlicd1ijavb7" w:colFirst="0" w:colLast="0"/>
-      <w:bookmarkEnd w:id="19"/>
+      <w:bookmarkStart w:id="20" w:name="_xlicd1ijavb7" w:colFirst="0" w:colLast="0"/>
+      <w:bookmarkEnd w:id="20"/>
       <w:r>
         <w:t>Roles</w:t>
       </w:r>
@@ -4298,8 +4338,8 @@
         <w:pStyle w:val="Heading1"/>
         <w:contextualSpacing w:val="0"/>
       </w:pPr>
-      <w:bookmarkStart w:id="20" w:name="_swj0emygbhrm" w:colFirst="0" w:colLast="0"/>
-      <w:bookmarkEnd w:id="20"/>
+      <w:bookmarkStart w:id="21" w:name="_swj0emygbhrm" w:colFirst="0" w:colLast="0"/>
+      <w:bookmarkEnd w:id="21"/>
       <w:r>
         <w:lastRenderedPageBreak/>
         <w:t>Development Interface Agreement</w:t>
@@ -4628,7 +4668,7 @@
           <w:sz w:val="24"/>
           <w:szCs w:val="24"/>
         </w:rPr>
-        <w:t xml:space="preserve">An </w:t>
+        <w:t xml:space="preserve">A </w:t>
       </w:r>
       <w:r>
         <w:rPr>
@@ -4637,7 +4677,16 @@
           <w:sz w:val="24"/>
           <w:szCs w:val="24"/>
         </w:rPr>
-        <w:t>OEM program manager</w:t>
+        <w:t>Tier-1</w:t>
+      </w:r>
+      <w:r>
+        <w:rPr>
+          <w:rFonts w:asciiTheme="minorHAnsi" w:hAnsiTheme="minorHAnsi"/>
+          <w:b/>
+          <w:sz w:val="24"/>
+          <w:szCs w:val="24"/>
+        </w:rPr>
+        <w:t xml:space="preserve"> program manager</w:t>
       </w:r>
       <w:r>
         <w:rPr>
@@ -4678,7 +4727,7 @@
           <w:sz w:val="24"/>
           <w:szCs w:val="24"/>
         </w:rPr>
-        <w:t>OEM</w:t>
+        <w:t>Tier-1</w:t>
       </w:r>
       <w:r>
         <w:rPr>
@@ -4740,8 +4789,6 @@
           <w:szCs w:val="24"/>
         </w:rPr>
       </w:pPr>
-      <w:bookmarkStart w:id="21" w:name="_GoBack"/>
-      <w:bookmarkEnd w:id="21"/>
     </w:p>
     <w:p>
       <w:pPr>

</xml_diff>